<commit_message>
some crazy ideas tossed in
</commit_message>
<xml_diff>
--- a/toc/toc-v2-notes.docx
+++ b/toc/toc-v2-notes.docx
@@ -255,8 +255,6 @@
       <w:pPr>
         <w:pStyle w:val="Heading3"/>
       </w:pPr>
-      <w:bookmarkStart w:id="0" w:name="_GoBack"/>
-      <w:bookmarkEnd w:id="0"/>
       <w:r>
         <w:lastRenderedPageBreak/>
         <w:t>Lying with Data</w:t>
@@ -354,6 +352,34 @@
       <w:pPr>
         <w:pStyle w:val="Heading2"/>
       </w:pPr>
+    </w:p>
+    <w:p/>
+    <w:p>
+      <w:r>
+        <w:t xml:space="preserve">Chapter 2 should be about an intro to stats (and how easy bucket and counting is) and </w:t>
+      </w:r>
+      <w:proofErr w:type="spellStart"/>
+      <w:r>
+        <w:t>anulotophobia</w:t>
+      </w:r>
+      <w:proofErr w:type="spellEnd"/>
+    </w:p>
+    <w:p>
+      <w:r>
+        <w:t xml:space="preserve">Chapter 3 is </w:t>
+      </w:r>
+      <w:proofErr w:type="spellStart"/>
+      <w:r>
+        <w:t>pitalls</w:t>
+      </w:r>
+      <w:proofErr w:type="spellEnd"/>
+      <w:r>
+        <w:t xml:space="preserve"> (lying with….)</w:t>
+      </w:r>
+    </w:p>
+    <w:p>
+      <w:bookmarkStart w:id="0" w:name="_GoBack"/>
+      <w:bookmarkEnd w:id="0"/>
     </w:p>
     <w:sectPr>
       <w:pgSz w:w="12240" w:h="15840"/>

</xml_diff>

<commit_message>
first four pages are going good I'd say
</commit_message>
<xml_diff>
--- a/toc/toc-v2-notes.docx
+++ b/toc/toc-v2-notes.docx
@@ -110,26 +110,10 @@
     </w:p>
     <w:p>
       <w:r>
-        <w:t xml:space="preserve">Intro: saying “learning” is a misnomer because if you are capable of reading this, we may assume you’ve made it through kindergarten (or the equivalent) and you’ve learned two things: buckets and counting.  It’s the 80/5 </w:t>
-      </w:r>
-      <w:proofErr w:type="gramStart"/>
-      <w:r>
-        <w:t>rule</w:t>
-      </w:r>
-      <w:proofErr w:type="gramEnd"/>
-      <w:r>
-        <w:t>, 80% of the way there with 5% of the effort (it should be the 80/20 rule, but bucket and counting is way easier then 20% of the effort).</w:t>
-      </w:r>
-      <w:r>
-        <w:t xml:space="preserve">  </w:t>
-      </w:r>
-      <w:proofErr w:type="gramStart"/>
-      <w:r>
-        <w:t>something</w:t>
-      </w:r>
-      <w:proofErr w:type="gramEnd"/>
-      <w:r>
-        <w:t xml:space="preserve"> around “abc123”</w:t>
+        <w:t>Intro: saying “learning” is a misnomer because if you are capable of reading this, we may assume you’ve made it through kindergarten (or the equivalent) and you’ve learned two things: buckets and counting.  It’s the 80/5 rule, 80% of the way there with 5% of the effort (it should be the 80/20 rule, but bucket and counting is way easier then 20% of the effort).</w:t>
+      </w:r>
+      <w:r>
+        <w:t xml:space="preserve">  something around “abc123”</w:t>
       </w:r>
     </w:p>
     <w:p>
@@ -146,15 +130,7 @@
       </w:r>
       <w:r>
         <w:tab/>
-        <w:t xml:space="preserve">If we want to get fancy, it’s called “categorical data” and can get a lot more complicated then just “filling buckets” but remember we want to focus on bang for the buck here. -- </w:t>
-      </w:r>
-      <w:proofErr w:type="gramStart"/>
-      <w:r>
-        <w:t>ordered</w:t>
-      </w:r>
-      <w:proofErr w:type="gramEnd"/>
-      <w:r>
-        <w:t xml:space="preserve"> categories (high, medium, low), contingency table (can we sneak in the creation of </w:t>
+        <w:t xml:space="preserve">If we want to get fancy, it’s called “categorical data” and can get a lot more complicated then just “filling buckets” but remember we want to focus on bang for the buck here. -- ordered categories (high, medium, low), contingency table (can we sneak in the creation of </w:t>
       </w:r>
       <w:r>
         <w:t>a contingency table</w:t>
@@ -195,23 +171,7 @@
         <w:ind w:left="2160"/>
       </w:pPr>
       <w:r>
-        <w:t xml:space="preserve"> (</w:t>
-      </w:r>
-      <w:proofErr w:type="gramStart"/>
-      <w:r>
-        <w:t>stuff</w:t>
-      </w:r>
-      <w:proofErr w:type="gramEnd"/>
-      <w:r>
-        <w:t xml:space="preserve"> I’ve written already for </w:t>
-      </w:r>
-      <w:proofErr w:type="spellStart"/>
-      <w:r>
-        <w:t>ch</w:t>
-      </w:r>
-      <w:proofErr w:type="spellEnd"/>
-      <w:r>
-        <w:t xml:space="preserve"> 2)  start with the famous quote about “lying with statistics”</w:t>
+        <w:t xml:space="preserve"> (stuff I’ve written already for ch 2)  start with the famous quote about “lying with statistics”</w:t>
       </w:r>
       <w:r>
         <w:t xml:space="preserve">  </w:t>
@@ -297,13 +257,8 @@
         </w:numPr>
         <w:ind w:left="2520"/>
       </w:pPr>
-      <w:proofErr w:type="gramStart"/>
-      <w:r>
-        <w:t>seeing</w:t>
-      </w:r>
-      <w:proofErr w:type="gramEnd"/>
-      <w:r>
-        <w:t xml:space="preserve"> patterns in the data as significant</w:t>
+      <w:r>
+        <w:t>seeing patterns in the data as significant</w:t>
       </w:r>
       <w:r>
         <w:t>, “this  rose 2 points, change is happening” (underlying: variability and randomness)</w:t>
@@ -318,13 +273,8 @@
         </w:numPr>
         <w:ind w:left="2520"/>
       </w:pPr>
-      <w:proofErr w:type="gramStart"/>
-      <w:r>
-        <w:t>not</w:t>
-      </w:r>
-      <w:proofErr w:type="gramEnd"/>
-      <w:r>
-        <w:t xml:space="preserve"> seeing the patterns in the data (most people see this as the problem with data, right?)</w:t>
+      <w:r>
+        <w:t>not seeing the patterns in the data (most people see this as the problem with data, right?)</w:t>
       </w:r>
     </w:p>
     <w:p>
@@ -332,13 +282,8 @@
         <w:pStyle w:val="Heading2"/>
       </w:pPr>
       <w:r>
-        <w:t xml:space="preserve">Diagnosing &amp; treating </w:t>
-      </w:r>
-      <w:proofErr w:type="spellStart"/>
-      <w:r>
-        <w:t>analutophobia</w:t>
-      </w:r>
-      <w:proofErr w:type="spellEnd"/>
+        <w:t>Diagnosing &amp; treating analutophobia</w:t>
+      </w:r>
     </w:p>
     <w:p>
       <w:pPr>
@@ -356,31 +301,39 @@
     <w:p/>
     <w:p>
       <w:r>
-        <w:t xml:space="preserve">Chapter 2 should be about an intro to stats (and how easy bucket and counting is) and </w:t>
-      </w:r>
-      <w:proofErr w:type="spellStart"/>
-      <w:r>
-        <w:t>anulotophobia</w:t>
-      </w:r>
-      <w:proofErr w:type="spellEnd"/>
-    </w:p>
-    <w:p>
-      <w:r>
-        <w:t xml:space="preserve">Chapter 3 is </w:t>
-      </w:r>
-      <w:proofErr w:type="spellStart"/>
-      <w:r>
-        <w:t>pitalls</w:t>
-      </w:r>
-      <w:proofErr w:type="spellEnd"/>
-      <w:r>
-        <w:t xml:space="preserve"> (lying with….)</w:t>
-      </w:r>
-    </w:p>
-    <w:p>
+        <w:t>Chapter 2 should be about an intro to stats (and how easy bucket and counting is) and anulotophobia</w:t>
+      </w:r>
+    </w:p>
+    <w:p>
+      <w:r>
+        <w:t>Chapter 3 is pitalls (lying with….)</w:t>
+      </w:r>
       <w:bookmarkStart w:id="0" w:name="_GoBack"/>
       <w:bookmarkEnd w:id="0"/>
     </w:p>
+    <w:p/>
+    <w:p>
+      <w:r>
+        <w:t>outlining goals and tools, etc.</w:t>
+      </w:r>
+    </w:p>
+    <w:p>
+      <w:r>
+        <w:t>the culture thing: there are people that are going to rail against analytics:</w:t>
+      </w:r>
+    </w:p>
+    <w:p>
+      <w:r>
+        <w:t xml:space="preserve">always demand data, back up decisions, but that’s a way to bully since people may not have it or </w:t>
+      </w:r>
+    </w:p>
+    <w:p/>
+    <w:p>
+      <w:r>
+        <w:t>planning for analytics: you may be asked to deliver X, you’ll need the data sources, the tools to parse the data and clean it, got the data in the right format, accessible and some type of visualization planned.</w:t>
+      </w:r>
+    </w:p>
+    <w:p/>
     <w:sectPr>
       <w:pgSz w:w="12240" w:h="15840"/>
       <w:pgMar w:top="1440" w:right="1800" w:bottom="1440" w:left="1800" w:header="720" w:footer="720" w:gutter="0"/>
@@ -712,6 +665,7 @@
   <w:style w:type="character" w:default="1" w:styleId="DefaultParagraphFont">
     <w:name w:val="Default Paragraph Font"/>
     <w:uiPriority w:val="1"/>
+    <w:semiHidden/>
     <w:unhideWhenUsed/>
   </w:style>
   <w:style w:type="table" w:default="1" w:styleId="TableNormal">
@@ -1035,6 +989,7 @@
   <w:style w:type="character" w:default="1" w:styleId="DefaultParagraphFont">
     <w:name w:val="Default Paragraph Font"/>
     <w:uiPriority w:val="1"/>
+    <w:semiHidden/>
     <w:unhideWhenUsed/>
   </w:style>
   <w:style w:type="table" w:default="1" w:styleId="TableNormal">

</xml_diff>